<commit_message>
doc updated w git link
</commit_message>
<xml_diff>
--- a/Deliverable #1/Project Outline + First Sprint Backlog.docx
+++ b/Deliverable #1/Project Outline + First Sprint Backlog.docx
@@ -17,7 +17,7 @@
           <w:szCs w:val="40"/>
         </w:rPr>
       </w:pPr>
-      <w:bookmarkStart w:colFirst="0" w:colLast="0" w:name="_nb5qufba54t3" w:id="0"/>
+      <w:bookmarkStart w:colFirst="0" w:colLast="0" w:name="_gjdgxs" w:id="0"/>
       <w:bookmarkEnd w:id="0"/>
       <w:r>
         <w:rPr>
@@ -109,7 +109,7 @@
           <w:szCs w:val="28"/>
         </w:rPr>
       </w:pPr>
-      <w:bookmarkStart w:colFirst="0" w:colLast="0" w:name="_gjdgxs" w:id="1"/>
+      <w:bookmarkStart w:colFirst="0" w:colLast="0" w:name="_30j0zll" w:id="1"/>
       <w:bookmarkEnd w:id="1"/>
       <w:r>
         <w:rPr>
@@ -268,7 +268,7 @@
           <w:szCs w:val="26"/>
         </w:rPr>
       </w:pPr>
-      <w:bookmarkStart w:colFirst="0" w:colLast="0" w:name="_vbqttkoiep8g" w:id="2"/>
+      <w:bookmarkStart w:colFirst="0" w:colLast="0" w:name="_1fob9te" w:id="2"/>
       <w:bookmarkEnd w:id="2"/>
       <w:r>
         <w:rPr>
@@ -314,7 +314,7 @@
           <w:szCs w:val="26"/>
         </w:rPr>
       </w:pPr>
-      <w:bookmarkStart w:colFirst="0" w:colLast="0" w:name="_jfnabthqk5kz" w:id="3"/>
+      <w:bookmarkStart w:colFirst="0" w:colLast="0" w:name="_3znysh7" w:id="3"/>
       <w:bookmarkEnd w:id="3"/>
       <w:r>
         <w:rPr>
@@ -343,7 +343,7 @@
           <w:szCs w:val="26"/>
         </w:rPr>
       </w:pPr>
-      <w:bookmarkStart w:colFirst="0" w:colLast="0" w:name="_va4pjti8fju" w:id="4"/>
+      <w:bookmarkStart w:colFirst="0" w:colLast="0" w:name="_2et92p0" w:id="4"/>
       <w:bookmarkEnd w:id="4"/>
       <w:r>
         <w:rPr>
@@ -380,7 +380,7 @@
           <w:szCs w:val="30"/>
         </w:rPr>
       </w:pPr>
-      <w:bookmarkStart w:colFirst="0" w:colLast="0" w:name="_og52hrrqu9z6" w:id="5"/>
+      <w:bookmarkStart w:colFirst="0" w:colLast="0" w:name="_tyjcwt" w:id="5"/>
       <w:bookmarkEnd w:id="5"/>
       <w:r>
         <w:rPr>
@@ -418,7 +418,7 @@
           <w:szCs w:val="26"/>
         </w:rPr>
       </w:pPr>
-      <w:bookmarkStart w:colFirst="0" w:colLast="0" w:name="_scjrq06j2dra" w:id="6"/>
+      <w:bookmarkStart w:colFirst="0" w:colLast="0" w:name="_3dy6vkm" w:id="6"/>
       <w:bookmarkEnd w:id="6"/>
       <w:r>
         <w:rPr>
@@ -445,7 +445,7 @@
           <w:szCs w:val="22"/>
         </w:rPr>
       </w:pPr>
-      <w:bookmarkStart w:colFirst="0" w:colLast="0" w:name="_43gi53f6f51" w:id="7"/>
+      <w:bookmarkStart w:colFirst="0" w:colLast="0" w:name="_1t3h5sf" w:id="7"/>
       <w:bookmarkEnd w:id="7"/>
       <w:r>
         <w:rPr>
@@ -467,7 +467,7 @@
           <w:ilvl w:val="0"/>
           <w:numId w:val="6"/>
         </w:numPr>
-        <w:spacing w:after="0" w:afterAutospacing="0" w:before="240" w:lineRule="auto"/>
+        <w:spacing w:after="0" w:before="240" w:lineRule="auto"/>
         <w:ind w:left="720" w:hanging="360"/>
         <w:rPr>
           <w:rFonts w:ascii="Roboto Mono" w:cs="Roboto Mono" w:eastAsia="Roboto Mono" w:hAnsi="Roboto Mono"/>
@@ -476,7 +476,7 @@
           <w:szCs w:val="22"/>
         </w:rPr>
       </w:pPr>
-      <w:bookmarkStart w:colFirst="0" w:colLast="0" w:name="_5s3n4vpdbygz" w:id="8"/>
+      <w:bookmarkStart w:colFirst="0" w:colLast="0" w:name="_4d34og8" w:id="8"/>
       <w:bookmarkEnd w:id="8"/>
       <w:r>
         <w:rPr>
@@ -498,7 +498,7 @@
           <w:ilvl w:val="0"/>
           <w:numId w:val="6"/>
         </w:numPr>
-        <w:spacing w:after="0" w:afterAutospacing="0" w:before="0" w:beforeAutospacing="0" w:lineRule="auto"/>
+        <w:spacing w:after="0" w:before="0" w:lineRule="auto"/>
         <w:ind w:left="720" w:hanging="360"/>
         <w:rPr>
           <w:rFonts w:ascii="Roboto Mono" w:cs="Roboto Mono" w:eastAsia="Roboto Mono" w:hAnsi="Roboto Mono"/>
@@ -507,8 +507,6 @@
           <w:szCs w:val="22"/>
         </w:rPr>
       </w:pPr>
-      <w:bookmarkStart w:colFirst="0" w:colLast="0" w:name="_5s3n4vpdbygz" w:id="8"/>
-      <w:bookmarkEnd w:id="8"/>
       <w:r>
         <w:rPr>
           <w:rFonts w:ascii="Roboto Mono" w:cs="Roboto Mono" w:eastAsia="Roboto Mono" w:hAnsi="Roboto Mono"/>
@@ -529,7 +527,7 @@
           <w:ilvl w:val="0"/>
           <w:numId w:val="6"/>
         </w:numPr>
-        <w:spacing w:after="240" w:before="0" w:beforeAutospacing="0" w:lineRule="auto"/>
+        <w:spacing w:after="240" w:before="0" w:lineRule="auto"/>
         <w:ind w:left="720" w:hanging="360"/>
         <w:rPr>
           <w:rFonts w:ascii="Roboto Mono" w:cs="Roboto Mono" w:eastAsia="Roboto Mono" w:hAnsi="Roboto Mono"/>
@@ -538,8 +536,6 @@
           <w:szCs w:val="22"/>
         </w:rPr>
       </w:pPr>
-      <w:bookmarkStart w:colFirst="0" w:colLast="0" w:name="_5s3n4vpdbygz" w:id="8"/>
-      <w:bookmarkEnd w:id="8"/>
       <w:r>
         <w:rPr>
           <w:rFonts w:ascii="Roboto Mono" w:cs="Roboto Mono" w:eastAsia="Roboto Mono" w:hAnsi="Roboto Mono"/>
@@ -565,7 +561,7 @@
           <w:szCs w:val="26"/>
         </w:rPr>
       </w:pPr>
-      <w:bookmarkStart w:colFirst="0" w:colLast="0" w:name="_2b5i7ap8t7q1" w:id="9"/>
+      <w:bookmarkStart w:colFirst="0" w:colLast="0" w:name="_2s8eyo1" w:id="9"/>
       <w:bookmarkEnd w:id="9"/>
       <w:r>
         <w:rPr>
@@ -592,7 +588,7 @@
           <w:szCs w:val="22"/>
         </w:rPr>
       </w:pPr>
-      <w:bookmarkStart w:colFirst="0" w:colLast="0" w:name="_ew9uprbdam1a" w:id="10"/>
+      <w:bookmarkStart w:colFirst="0" w:colLast="0" w:name="_17dp8vu" w:id="10"/>
       <w:bookmarkEnd w:id="10"/>
       <w:r>
         <w:rPr>
@@ -614,7 +610,7 @@
           <w:ilvl w:val="0"/>
           <w:numId w:val="3"/>
         </w:numPr>
-        <w:spacing w:after="0" w:afterAutospacing="0" w:before="240" w:lineRule="auto"/>
+        <w:spacing w:after="0" w:before="240" w:lineRule="auto"/>
         <w:ind w:left="720" w:hanging="360"/>
         <w:rPr>
           <w:rFonts w:ascii="Roboto Mono" w:cs="Roboto Mono" w:eastAsia="Roboto Mono" w:hAnsi="Roboto Mono"/>
@@ -623,8 +619,6 @@
           <w:szCs w:val="22"/>
         </w:rPr>
       </w:pPr>
-      <w:bookmarkStart w:colFirst="0" w:colLast="0" w:name="_5s3n4vpdbygz" w:id="8"/>
-      <w:bookmarkEnd w:id="8"/>
       <w:r>
         <w:rPr>
           <w:rFonts w:ascii="Roboto Mono" w:cs="Roboto Mono" w:eastAsia="Roboto Mono" w:hAnsi="Roboto Mono"/>
@@ -645,7 +639,7 @@
           <w:ilvl w:val="0"/>
           <w:numId w:val="3"/>
         </w:numPr>
-        <w:spacing w:after="0" w:afterAutospacing="0" w:before="0" w:beforeAutospacing="0" w:lineRule="auto"/>
+        <w:spacing w:after="0" w:before="0" w:lineRule="auto"/>
         <w:ind w:left="720" w:hanging="360"/>
         <w:rPr>
           <w:rFonts w:ascii="Roboto Mono" w:cs="Roboto Mono" w:eastAsia="Roboto Mono" w:hAnsi="Roboto Mono"/>
@@ -654,8 +648,6 @@
           <w:szCs w:val="22"/>
         </w:rPr>
       </w:pPr>
-      <w:bookmarkStart w:colFirst="0" w:colLast="0" w:name="_5s3n4vpdbygz" w:id="8"/>
-      <w:bookmarkEnd w:id="8"/>
       <w:r>
         <w:rPr>
           <w:rFonts w:ascii="Roboto Mono" w:cs="Roboto Mono" w:eastAsia="Roboto Mono" w:hAnsi="Roboto Mono"/>
@@ -676,7 +668,7 @@
           <w:ilvl w:val="0"/>
           <w:numId w:val="3"/>
         </w:numPr>
-        <w:spacing w:after="240" w:before="0" w:beforeAutospacing="0" w:lineRule="auto"/>
+        <w:spacing w:after="240" w:before="0" w:lineRule="auto"/>
         <w:ind w:left="720" w:hanging="360"/>
         <w:rPr>
           <w:rFonts w:ascii="Roboto Mono" w:cs="Roboto Mono" w:eastAsia="Roboto Mono" w:hAnsi="Roboto Mono"/>
@@ -685,8 +677,6 @@
           <w:szCs w:val="22"/>
         </w:rPr>
       </w:pPr>
-      <w:bookmarkStart w:colFirst="0" w:colLast="0" w:name="_5s3n4vpdbygz" w:id="8"/>
-      <w:bookmarkEnd w:id="8"/>
       <w:r>
         <w:rPr>
           <w:rFonts w:ascii="Roboto Mono" w:cs="Roboto Mono" w:eastAsia="Roboto Mono" w:hAnsi="Roboto Mono"/>
@@ -712,7 +702,7 @@
           <w:szCs w:val="26"/>
         </w:rPr>
       </w:pPr>
-      <w:bookmarkStart w:colFirst="0" w:colLast="0" w:name="_skc752itulrn" w:id="11"/>
+      <w:bookmarkStart w:colFirst="0" w:colLast="0" w:name="_3rdcrjn" w:id="11"/>
       <w:bookmarkEnd w:id="11"/>
       <w:r>
         <w:rPr>
@@ -739,7 +729,7 @@
           <w:szCs w:val="22"/>
         </w:rPr>
       </w:pPr>
-      <w:bookmarkStart w:colFirst="0" w:colLast="0" w:name="_rwujmhlgvsil" w:id="12"/>
+      <w:bookmarkStart w:colFirst="0" w:colLast="0" w:name="_26in1rg" w:id="12"/>
       <w:bookmarkEnd w:id="12"/>
       <w:r>
         <w:rPr>
@@ -761,7 +751,7 @@
           <w:ilvl w:val="0"/>
           <w:numId w:val="2"/>
         </w:numPr>
-        <w:spacing w:after="0" w:afterAutospacing="0" w:before="240" w:lineRule="auto"/>
+        <w:spacing w:after="0" w:before="240" w:lineRule="auto"/>
         <w:ind w:left="720" w:hanging="360"/>
         <w:rPr>
           <w:rFonts w:ascii="Roboto Mono" w:cs="Roboto Mono" w:eastAsia="Roboto Mono" w:hAnsi="Roboto Mono"/>
@@ -770,8 +760,6 @@
           <w:szCs w:val="22"/>
         </w:rPr>
       </w:pPr>
-      <w:bookmarkStart w:colFirst="0" w:colLast="0" w:name="_5s3n4vpdbygz" w:id="8"/>
-      <w:bookmarkEnd w:id="8"/>
       <w:r>
         <w:rPr>
           <w:rFonts w:ascii="Roboto Mono" w:cs="Roboto Mono" w:eastAsia="Roboto Mono" w:hAnsi="Roboto Mono"/>
@@ -792,7 +780,7 @@
           <w:ilvl w:val="0"/>
           <w:numId w:val="2"/>
         </w:numPr>
-        <w:spacing w:after="0" w:afterAutospacing="0" w:before="0" w:beforeAutospacing="0" w:lineRule="auto"/>
+        <w:spacing w:after="0" w:before="0" w:lineRule="auto"/>
         <w:ind w:left="720" w:hanging="360"/>
         <w:rPr>
           <w:rFonts w:ascii="Roboto Mono" w:cs="Roboto Mono" w:eastAsia="Roboto Mono" w:hAnsi="Roboto Mono"/>
@@ -801,8 +789,6 @@
           <w:szCs w:val="22"/>
         </w:rPr>
       </w:pPr>
-      <w:bookmarkStart w:colFirst="0" w:colLast="0" w:name="_5s3n4vpdbygz" w:id="8"/>
-      <w:bookmarkEnd w:id="8"/>
       <w:r>
         <w:rPr>
           <w:rFonts w:ascii="Roboto Mono" w:cs="Roboto Mono" w:eastAsia="Roboto Mono" w:hAnsi="Roboto Mono"/>
@@ -823,7 +809,7 @@
           <w:ilvl w:val="0"/>
           <w:numId w:val="2"/>
         </w:numPr>
-        <w:spacing w:after="240" w:before="0" w:beforeAutospacing="0" w:lineRule="auto"/>
+        <w:spacing w:after="240" w:before="0" w:lineRule="auto"/>
         <w:ind w:left="720" w:hanging="360"/>
         <w:rPr>
           <w:rFonts w:ascii="Roboto Mono" w:cs="Roboto Mono" w:eastAsia="Roboto Mono" w:hAnsi="Roboto Mono"/>
@@ -832,8 +818,6 @@
           <w:szCs w:val="22"/>
         </w:rPr>
       </w:pPr>
-      <w:bookmarkStart w:colFirst="0" w:colLast="0" w:name="_5s3n4vpdbygz" w:id="8"/>
-      <w:bookmarkEnd w:id="8"/>
       <w:r>
         <w:rPr>
           <w:rFonts w:ascii="Roboto Mono" w:cs="Roboto Mono" w:eastAsia="Roboto Mono" w:hAnsi="Roboto Mono"/>
@@ -860,7 +844,7 @@
           <w:szCs w:val="26"/>
         </w:rPr>
       </w:pPr>
-      <w:bookmarkStart w:colFirst="0" w:colLast="0" w:name="_nhp0nbas6tch" w:id="13"/>
+      <w:bookmarkStart w:colFirst="0" w:colLast="0" w:name="_lnxbz9" w:id="13"/>
       <w:bookmarkEnd w:id="13"/>
       <w:r>
         <w:rPr>
@@ -892,7 +876,7 @@
           <w:szCs w:val="22"/>
         </w:rPr>
       </w:pPr>
-      <w:bookmarkStart w:colFirst="0" w:colLast="0" w:name="_g2ups08ts2sq" w:id="14"/>
+      <w:bookmarkStart w:colFirst="0" w:colLast="0" w:name="_35nkun2" w:id="14"/>
       <w:bookmarkEnd w:id="14"/>
       <w:r>
         <w:rPr>
@@ -914,7 +898,7 @@
           <w:ilvl w:val="0"/>
           <w:numId w:val="1"/>
         </w:numPr>
-        <w:spacing w:after="0" w:afterAutospacing="0" w:before="240" w:lineRule="auto"/>
+        <w:spacing w:after="0" w:before="240" w:lineRule="auto"/>
         <w:ind w:left="720" w:hanging="360"/>
         <w:rPr>
           <w:rFonts w:ascii="Roboto Mono" w:cs="Roboto Mono" w:eastAsia="Roboto Mono" w:hAnsi="Roboto Mono"/>
@@ -923,8 +907,6 @@
           <w:szCs w:val="22"/>
         </w:rPr>
       </w:pPr>
-      <w:bookmarkStart w:colFirst="0" w:colLast="0" w:name="_5s3n4vpdbygz" w:id="8"/>
-      <w:bookmarkEnd w:id="8"/>
       <w:r>
         <w:rPr>
           <w:rFonts w:ascii="Roboto Mono" w:cs="Roboto Mono" w:eastAsia="Roboto Mono" w:hAnsi="Roboto Mono"/>
@@ -945,7 +927,7 @@
           <w:ilvl w:val="0"/>
           <w:numId w:val="1"/>
         </w:numPr>
-        <w:spacing w:after="240" w:before="0" w:beforeAutospacing="0" w:lineRule="auto"/>
+        <w:spacing w:after="240" w:before="0" w:lineRule="auto"/>
         <w:ind w:left="720" w:hanging="360"/>
         <w:rPr>
           <w:rFonts w:ascii="Roboto Mono" w:cs="Roboto Mono" w:eastAsia="Roboto Mono" w:hAnsi="Roboto Mono"/>
@@ -954,8 +936,6 @@
           <w:szCs w:val="22"/>
         </w:rPr>
       </w:pPr>
-      <w:bookmarkStart w:colFirst="0" w:colLast="0" w:name="_5s3n4vpdbygz" w:id="8"/>
-      <w:bookmarkEnd w:id="8"/>
       <w:r>
         <w:rPr>
           <w:rFonts w:ascii="Roboto Mono" w:cs="Roboto Mono" w:eastAsia="Roboto Mono" w:hAnsi="Roboto Mono"/>
@@ -980,8 +960,6 @@
           <w:szCs w:val="26"/>
         </w:rPr>
       </w:pPr>
-      <w:bookmarkStart w:colFirst="0" w:colLast="0" w:name="_5s3n4vpdbygz" w:id="8"/>
-      <w:bookmarkEnd w:id="8"/>
       <w:r>
         <w:pict>
           <v:rect style="width:0.0pt;height:1.5pt" o:hr="t" o:hrstd="t" o:hralign="center" fillcolor="#A0A0A0" stroked="f"/>
@@ -1003,7 +981,7 @@
           <w:rFonts w:ascii="Roboto Mono" w:cs="Roboto Mono" w:eastAsia="Roboto Mono" w:hAnsi="Roboto Mono"/>
         </w:rPr>
       </w:pPr>
-      <w:bookmarkStart w:colFirst="0" w:colLast="0" w:name="_7kykpah99u9f" w:id="15"/>
+      <w:bookmarkStart w:colFirst="0" w:colLast="0" w:name="_1ksv4uv" w:id="15"/>
       <w:bookmarkEnd w:id="15"/>
       <w:r>
         <w:rPr>
@@ -1065,7 +1043,7 @@
                 <w:b w:val="1"/>
               </w:rPr>
             </w:pPr>
-            <w:bookmarkStart w:colFirst="0" w:colLast="0" w:name="_6dez1r12pxne" w:id="16"/>
+            <w:bookmarkStart w:colFirst="0" w:colLast="0" w:name="_44sinio" w:id="16"/>
             <w:bookmarkEnd w:id="16"/>
             <w:r>
               <w:rPr>
@@ -1074,11 +1052,6 @@
                 <w:rtl w:val="0"/>
               </w:rPr>
               <w:t xml:space="preserve">Problem Statement</w:t>
-            </w:r>
-            <w:r>
-              <w:rPr>
-                <w:rtl w:val="0"/>
-              </w:rPr>
             </w:r>
           </w:p>
         </w:tc>
@@ -1148,7 +1121,6 @@
             <w:pPr>
               <w:keepNext w:val="0"/>
               <w:keepLines w:val="0"/>
-              <w:pageBreakBefore w:val="0"/>
               <w:widowControl w:val="0"/>
               <w:pBdr>
                 <w:top w:space="0" w:sz="0" w:val="nil"/>
@@ -1482,7 +1454,6 @@
             <w:pPr>
               <w:keepNext w:val="0"/>
               <w:keepLines w:val="0"/>
-              <w:pageBreakBefore w:val="0"/>
               <w:widowControl w:val="0"/>
               <w:pBdr>
                 <w:top w:space="0" w:sz="0" w:val="nil"/>
@@ -1620,7 +1591,6 @@
             <w:pPr>
               <w:keepNext w:val="0"/>
               <w:keepLines w:val="0"/>
-              <w:pageBreakBefore w:val="0"/>
               <w:widowControl w:val="0"/>
               <w:pBdr>
                 <w:top w:space="0" w:sz="0" w:val="nil"/>
@@ -1744,7 +1714,6 @@
             <w:pPr>
               <w:keepNext w:val="0"/>
               <w:keepLines w:val="0"/>
-              <w:pageBreakBefore w:val="0"/>
               <w:widowControl w:val="0"/>
               <w:pBdr>
                 <w:top w:space="0" w:sz="0" w:val="nil"/>
@@ -2465,21 +2434,7 @@
                 <w:rFonts w:ascii="Roboto Mono" w:cs="Roboto Mono" w:eastAsia="Roboto Mono" w:hAnsi="Roboto Mono"/>
                 <w:rtl w:val="0"/>
               </w:rPr>
-              <w:t xml:space="preserve">As a student, I want to receive a confirmation prompt before </w:t>
-            </w:r>
-            <w:r>
-              <w:rPr>
-                <w:rFonts w:ascii="Roboto Mono" w:cs="Roboto Mono" w:eastAsia="Roboto Mono" w:hAnsi="Roboto Mono"/>
-                <w:rtl w:val="0"/>
-              </w:rPr>
-              <w:t xml:space="preserve">leaving a society</w:t>
-            </w:r>
-            <w:r>
-              <w:rPr>
-                <w:rFonts w:ascii="Roboto Mono" w:cs="Roboto Mono" w:eastAsia="Roboto Mono" w:hAnsi="Roboto Mono"/>
-                <w:rtl w:val="0"/>
-              </w:rPr>
-              <w:t xml:space="preserve"> so that I don’t leave by mistake.</w:t>
+              <w:t xml:space="preserve">As a student, I want to receive a confirmation prompt before leaving a society so that I don’t leave by mistake.</w:t>
             </w:r>
           </w:p>
         </w:tc>
@@ -2510,21 +2465,7 @@
                 <w:rFonts w:ascii="Roboto Mono" w:cs="Roboto Mono" w:eastAsia="Roboto Mono" w:hAnsi="Roboto Mono"/>
                 <w:rtl w:val="0"/>
               </w:rPr>
-              <w:t xml:space="preserve">Given that a student is in a society, when they attempt to </w:t>
-            </w:r>
-            <w:r>
-              <w:rPr>
-                <w:rFonts w:ascii="Roboto Mono" w:cs="Roboto Mono" w:eastAsia="Roboto Mono" w:hAnsi="Roboto Mono"/>
-                <w:rtl w:val="0"/>
-              </w:rPr>
-              <w:t xml:space="preserve">leave that society</w:t>
-            </w:r>
-            <w:r>
-              <w:rPr>
-                <w:rFonts w:ascii="Roboto Mono" w:cs="Roboto Mono" w:eastAsia="Roboto Mono" w:hAnsi="Roboto Mono"/>
-                <w:rtl w:val="0"/>
-              </w:rPr>
-              <w:t xml:space="preserve">, then they should receive a confirmation prompt.</w:t>
+              <w:t xml:space="preserve">Given that a student is in a society, when they attempt to leave that society, then they should receive a confirmation prompt.</w:t>
             </w:r>
             <w:r>
               <w:rPr>
@@ -2970,7 +2911,6 @@
             <w:pPr>
               <w:keepNext w:val="0"/>
               <w:keepLines w:val="0"/>
-              <w:pageBreakBefore w:val="0"/>
               <w:widowControl w:val="0"/>
               <w:pBdr>
                 <w:top w:space="0" w:sz="0" w:val="nil"/>
@@ -3307,7 +3247,6 @@
             <w:pPr>
               <w:keepNext w:val="0"/>
               <w:keepLines w:val="0"/>
-              <w:pageBreakBefore w:val="0"/>
               <w:widowControl w:val="0"/>
               <w:pBdr>
                 <w:top w:space="0" w:sz="0" w:val="nil"/>
@@ -3405,7 +3344,6 @@
             <w:pPr>
               <w:keepNext w:val="0"/>
               <w:keepLines w:val="0"/>
-              <w:pageBreakBefore w:val="0"/>
               <w:widowControl w:val="0"/>
               <w:pBdr>
                 <w:top w:space="0" w:sz="0" w:val="nil"/>
@@ -3568,7 +3506,6 @@
             <w:pPr>
               <w:keepNext w:val="0"/>
               <w:keepLines w:val="0"/>
-              <w:pageBreakBefore w:val="0"/>
               <w:widowControl w:val="0"/>
               <w:pBdr>
                 <w:top w:space="0" w:sz="0" w:val="nil"/>
@@ -3695,7 +3632,6 @@
             <w:pPr>
               <w:keepNext w:val="0"/>
               <w:keepLines w:val="0"/>
-              <w:pageBreakBefore w:val="0"/>
               <w:widowControl w:val="0"/>
               <w:pBdr>
                 <w:top w:space="0" w:sz="0" w:val="nil"/>
@@ -3822,7 +3758,6 @@
             <w:pPr>
               <w:keepNext w:val="0"/>
               <w:keepLines w:val="0"/>
-              <w:pageBreakBefore w:val="0"/>
               <w:widowControl w:val="0"/>
               <w:pBdr>
                 <w:top w:space="0" w:sz="0" w:val="nil"/>
@@ -4068,7 +4003,6 @@
             <w:pPr>
               <w:keepNext w:val="0"/>
               <w:keepLines w:val="0"/>
-              <w:pageBreakBefore w:val="0"/>
               <w:widowControl w:val="0"/>
               <w:pBdr>
                 <w:top w:space="0" w:sz="0" w:val="nil"/>
@@ -4314,7 +4248,6 @@
             <w:pPr>
               <w:keepNext w:val="0"/>
               <w:keepLines w:val="0"/>
-              <w:pageBreakBefore w:val="0"/>
               <w:widowControl w:val="0"/>
               <w:pBdr>
                 <w:top w:space="0" w:sz="0" w:val="nil"/>
@@ -4412,7 +4345,6 @@
             <w:pPr>
               <w:keepNext w:val="0"/>
               <w:keepLines w:val="0"/>
-              <w:pageBreakBefore w:val="0"/>
               <w:widowControl w:val="0"/>
               <w:pBdr>
                 <w:top w:space="0" w:sz="0" w:val="nil"/>
@@ -4470,7 +4402,6 @@
             <w:pPr>
               <w:keepNext w:val="0"/>
               <w:keepLines w:val="0"/>
-              <w:pageBreakBefore w:val="0"/>
               <w:widowControl w:val="0"/>
               <w:pBdr>
                 <w:top w:space="0" w:sz="0" w:val="nil"/>
@@ -4604,7 +4535,6 @@
             <w:pPr>
               <w:keepNext w:val="0"/>
               <w:keepLines w:val="0"/>
-              <w:pageBreakBefore w:val="0"/>
               <w:widowControl w:val="0"/>
               <w:pBdr>
                 <w:top w:space="0" w:sz="0" w:val="nil"/>
@@ -4684,7 +4614,7 @@
           <w:szCs w:val="30"/>
         </w:rPr>
       </w:pPr>
-      <w:bookmarkStart w:colFirst="0" w:colLast="0" w:name="_hyjpg9fugr8q" w:id="17"/>
+      <w:bookmarkStart w:colFirst="0" w:colLast="0" w:name="_2jxsxqh" w:id="17"/>
       <w:bookmarkEnd w:id="17"/>
       <w:r>
         <w:rPr>
@@ -4776,14 +4706,7 @@
           <w:rFonts w:ascii="Roboto Mono" w:cs="Roboto Mono" w:eastAsia="Roboto Mono" w:hAnsi="Roboto Mono"/>
           <w:rtl w:val="0"/>
         </w:rPr>
-        <w:t xml:space="preserve">Ataa</w:t>
-      </w:r>
-      <w:r>
-        <w:rPr>
-          <w:rFonts w:ascii="Roboto Mono" w:cs="Roboto Mono" w:eastAsia="Roboto Mono" w:hAnsi="Roboto Mono"/>
-          <w:rtl w:val="0"/>
-        </w:rPr>
-        <w:t xml:space="preserve"> Ur Rasool - Developer</w:t>
+        <w:t xml:space="preserve">Ataa Ur Rasool - Developer</w:t>
       </w:r>
       <w:r>
         <w:rPr>
@@ -4804,7 +4727,7 @@
           <w:szCs w:val="22"/>
         </w:rPr>
       </w:pPr>
-      <w:bookmarkStart w:colFirst="0" w:colLast="0" w:name="_g563a57fduqo" w:id="18"/>
+      <w:bookmarkStart w:colFirst="0" w:colLast="0" w:name="_z337ya" w:id="18"/>
       <w:bookmarkEnd w:id="18"/>
       <w:r>
         <w:rPr>
@@ -4843,15 +4766,81 @@
           <w:szCs w:val="28"/>
         </w:rPr>
       </w:pPr>
-      <w:bookmarkStart w:colFirst="0" w:colLast="0" w:name="_ir02u4v8furq" w:id="19"/>
+      <w:bookmarkStart w:colFirst="0" w:colLast="0" w:name="_zdk16lv1eq8i" w:id="19"/>
       <w:bookmarkEnd w:id="19"/>
       <w:r>
+        <w:rPr>
+          <w:rtl w:val="0"/>
+        </w:rPr>
+      </w:r>
+    </w:p>
+    <w:p>
+      <w:pPr>
+        <w:pStyle w:val="Heading4"/>
+        <w:keepNext w:val="0"/>
+        <w:keepLines w:val="0"/>
+        <w:spacing w:after="40" w:before="240" w:lineRule="auto"/>
         <w:rPr>
           <w:rFonts w:ascii="Roboto Mono" w:cs="Roboto Mono" w:eastAsia="Roboto Mono" w:hAnsi="Roboto Mono"/>
           <w:b w:val="1"/>
           <w:color w:val="000000"/>
           <w:sz w:val="28"/>
           <w:szCs w:val="28"/>
+        </w:rPr>
+      </w:pPr>
+      <w:bookmarkStart w:colFirst="0" w:colLast="0" w:name="_tn5nxixkj4xb" w:id="20"/>
+      <w:bookmarkEnd w:id="20"/>
+      <w:r>
+        <w:rPr>
+          <w:rtl w:val="0"/>
+        </w:rPr>
+      </w:r>
+    </w:p>
+    <w:p>
+      <w:pPr>
+        <w:pStyle w:val="Heading4"/>
+        <w:keepNext w:val="0"/>
+        <w:keepLines w:val="0"/>
+        <w:spacing w:after="40" w:before="240" w:lineRule="auto"/>
+        <w:rPr>
+          <w:rFonts w:ascii="Roboto Mono" w:cs="Roboto Mono" w:eastAsia="Roboto Mono" w:hAnsi="Roboto Mono"/>
+          <w:b w:val="1"/>
+          <w:color w:val="000000"/>
+          <w:sz w:val="28"/>
+          <w:szCs w:val="28"/>
+        </w:rPr>
+      </w:pPr>
+      <w:bookmarkStart w:colFirst="0" w:colLast="0" w:name="_n9es9n9ivuzz" w:id="21"/>
+      <w:bookmarkEnd w:id="21"/>
+      <w:r>
+        <w:rPr>
+          <w:rtl w:val="0"/>
+        </w:rPr>
+      </w:r>
+    </w:p>
+    <w:p>
+      <w:pPr>
+        <w:pStyle w:val="Heading4"/>
+        <w:keepNext w:val="0"/>
+        <w:keepLines w:val="0"/>
+        <w:spacing w:after="40" w:before="240" w:lineRule="auto"/>
+        <w:rPr>
+          <w:rFonts w:ascii="Roboto Mono" w:cs="Roboto Mono" w:eastAsia="Roboto Mono" w:hAnsi="Roboto Mono"/>
+          <w:b w:val="1"/>
+          <w:color w:val="000000"/>
+          <w:sz w:val="28"/>
+          <w:szCs w:val="28"/>
+        </w:rPr>
+      </w:pPr>
+      <w:bookmarkStart w:colFirst="0" w:colLast="0" w:name="_3j2qqm3" w:id="22"/>
+      <w:bookmarkEnd w:id="22"/>
+      <w:r>
+        <w:rPr>
+          <w:rFonts w:ascii="Roboto Mono" w:cs="Roboto Mono" w:eastAsia="Roboto Mono" w:hAnsi="Roboto Mono"/>
+          <w:b w:val="1"/>
+          <w:color w:val="000000"/>
+          <w:sz w:val="28"/>
+          <w:szCs w:val="28"/>
           <w:rtl w:val="0"/>
         </w:rPr>
         <w:t xml:space="preserve">Tasks</w:t>
@@ -4863,7 +4852,7 @@
           <w:ilvl w:val="0"/>
           <w:numId w:val="4"/>
         </w:numPr>
-        <w:spacing w:after="0" w:afterAutospacing="0" w:before="240" w:lineRule="auto"/>
+        <w:spacing w:after="0" w:before="240" w:lineRule="auto"/>
         <w:ind w:left="720" w:hanging="360"/>
         <w:rPr>
           <w:rFonts w:ascii="Roboto Mono" w:cs="Roboto Mono" w:eastAsia="Roboto Mono" w:hAnsi="Roboto Mono"/>
@@ -4881,11 +4870,6 @@
           <w:rtl w:val="0"/>
         </w:rPr>
         <w:t xml:space="preserve">Design UI for Login Page</w:t>
-      </w:r>
-      <w:r>
-        <w:rPr>
-          <w:rtl w:val="0"/>
-        </w:rPr>
       </w:r>
     </w:p>
     <w:p>
@@ -4894,7 +4878,7 @@
           <w:ilvl w:val="1"/>
           <w:numId w:val="4"/>
         </w:numPr>
-        <w:spacing w:after="0" w:afterAutospacing="0" w:before="0" w:beforeAutospacing="0" w:lineRule="auto"/>
+        <w:spacing w:after="0" w:before="0" w:lineRule="auto"/>
         <w:ind w:left="1440" w:hanging="360"/>
         <w:rPr>
           <w:rFonts w:ascii="Roboto Mono" w:cs="Roboto Mono" w:eastAsia="Roboto Mono" w:hAnsi="Roboto Mono"/>
@@ -4914,7 +4898,7 @@
           <w:ilvl w:val="1"/>
           <w:numId w:val="4"/>
         </w:numPr>
-        <w:spacing w:after="0" w:afterAutospacing="0" w:before="0" w:beforeAutospacing="0" w:lineRule="auto"/>
+        <w:spacing w:after="0" w:before="0" w:lineRule="auto"/>
         <w:ind w:left="1440" w:hanging="360"/>
         <w:rPr>
           <w:rFonts w:ascii="Roboto Mono" w:cs="Roboto Mono" w:eastAsia="Roboto Mono" w:hAnsi="Roboto Mono"/>
@@ -4945,7 +4929,7 @@
           <w:ilvl w:val="0"/>
           <w:numId w:val="4"/>
         </w:numPr>
-        <w:spacing w:after="0" w:afterAutospacing="0" w:before="0" w:beforeAutospacing="0" w:lineRule="auto"/>
+        <w:spacing w:after="0" w:before="0" w:lineRule="auto"/>
         <w:ind w:left="720" w:hanging="360"/>
         <w:rPr>
           <w:rFonts w:ascii="Roboto Mono" w:cs="Roboto Mono" w:eastAsia="Roboto Mono" w:hAnsi="Roboto Mono"/>
@@ -4971,7 +4955,7 @@
           <w:ilvl w:val="1"/>
           <w:numId w:val="4"/>
         </w:numPr>
-        <w:spacing w:after="0" w:afterAutospacing="0" w:before="0" w:beforeAutospacing="0" w:lineRule="auto"/>
+        <w:spacing w:after="0" w:before="0" w:lineRule="auto"/>
         <w:ind w:left="1440" w:hanging="360"/>
         <w:rPr>
           <w:rFonts w:ascii="Roboto Mono" w:cs="Roboto Mono" w:eastAsia="Roboto Mono" w:hAnsi="Roboto Mono"/>
@@ -5006,7 +4990,7 @@
           <w:ilvl w:val="1"/>
           <w:numId w:val="4"/>
         </w:numPr>
-        <w:spacing w:after="0" w:afterAutospacing="0" w:before="0" w:beforeAutospacing="0" w:lineRule="auto"/>
+        <w:spacing w:after="0" w:before="0" w:lineRule="auto"/>
         <w:ind w:left="1440" w:hanging="360"/>
         <w:rPr>
           <w:rFonts w:ascii="Roboto Mono" w:cs="Roboto Mono" w:eastAsia="Roboto Mono" w:hAnsi="Roboto Mono"/>
@@ -5027,7 +5011,7 @@
           <w:ilvl w:val="0"/>
           <w:numId w:val="4"/>
         </w:numPr>
-        <w:spacing w:after="0" w:afterAutospacing="0" w:before="0" w:beforeAutospacing="0" w:lineRule="auto"/>
+        <w:spacing w:after="0" w:before="0" w:lineRule="auto"/>
         <w:ind w:left="720" w:hanging="360"/>
         <w:rPr>
           <w:rFonts w:ascii="Roboto Mono" w:cs="Roboto Mono" w:eastAsia="Roboto Mono" w:hAnsi="Roboto Mono"/>
@@ -5053,7 +5037,7 @@
           <w:ilvl w:val="1"/>
           <w:numId w:val="4"/>
         </w:numPr>
-        <w:spacing w:after="0" w:afterAutospacing="0" w:before="0" w:beforeAutospacing="0" w:lineRule="auto"/>
+        <w:spacing w:after="0" w:before="0" w:lineRule="auto"/>
         <w:ind w:left="1440" w:hanging="360"/>
         <w:rPr>
           <w:rFonts w:ascii="Roboto Mono" w:cs="Roboto Mono" w:eastAsia="Roboto Mono" w:hAnsi="Roboto Mono"/>
@@ -5073,7 +5057,7 @@
           <w:ilvl w:val="1"/>
           <w:numId w:val="4"/>
         </w:numPr>
-        <w:spacing w:after="0" w:afterAutospacing="0" w:before="0" w:beforeAutospacing="0" w:lineRule="auto"/>
+        <w:spacing w:after="0" w:before="0" w:lineRule="auto"/>
         <w:ind w:left="1440" w:hanging="360"/>
         <w:rPr>
           <w:rFonts w:ascii="Roboto Mono" w:cs="Roboto Mono" w:eastAsia="Roboto Mono" w:hAnsi="Roboto Mono"/>
@@ -5094,7 +5078,7 @@
           <w:ilvl w:val="0"/>
           <w:numId w:val="4"/>
         </w:numPr>
-        <w:spacing w:after="0" w:afterAutospacing="0" w:before="0" w:beforeAutospacing="0" w:lineRule="auto"/>
+        <w:spacing w:after="0" w:before="0" w:lineRule="auto"/>
         <w:ind w:left="720" w:hanging="360"/>
         <w:rPr>
           <w:rFonts w:ascii="Roboto Mono" w:cs="Roboto Mono" w:eastAsia="Roboto Mono" w:hAnsi="Roboto Mono"/>
@@ -5120,7 +5104,7 @@
           <w:ilvl w:val="1"/>
           <w:numId w:val="4"/>
         </w:numPr>
-        <w:spacing w:after="0" w:afterAutospacing="0" w:before="0" w:beforeAutospacing="0" w:lineRule="auto"/>
+        <w:spacing w:after="0" w:before="0" w:lineRule="auto"/>
         <w:ind w:left="1440" w:hanging="360"/>
         <w:rPr>
           <w:rFonts w:ascii="Roboto Mono" w:cs="Roboto Mono" w:eastAsia="Roboto Mono" w:hAnsi="Roboto Mono"/>
@@ -5140,7 +5124,7 @@
           <w:ilvl w:val="1"/>
           <w:numId w:val="4"/>
         </w:numPr>
-        <w:spacing w:after="0" w:afterAutospacing="0" w:before="0" w:beforeAutospacing="0" w:lineRule="auto"/>
+        <w:spacing w:after="0" w:before="0" w:lineRule="auto"/>
         <w:ind w:left="1440" w:hanging="360"/>
         <w:rPr>
           <w:rFonts w:ascii="Roboto Mono" w:cs="Roboto Mono" w:eastAsia="Roboto Mono" w:hAnsi="Roboto Mono"/>
@@ -5161,7 +5145,7 @@
           <w:ilvl w:val="0"/>
           <w:numId w:val="4"/>
         </w:numPr>
-        <w:spacing w:after="0" w:afterAutospacing="0" w:before="0" w:beforeAutospacing="0" w:lineRule="auto"/>
+        <w:spacing w:after="0" w:before="0" w:lineRule="auto"/>
         <w:ind w:left="720" w:hanging="360"/>
         <w:rPr>
           <w:rFonts w:ascii="Roboto Mono" w:cs="Roboto Mono" w:eastAsia="Roboto Mono" w:hAnsi="Roboto Mono"/>
@@ -5187,7 +5171,7 @@
           <w:ilvl w:val="1"/>
           <w:numId w:val="4"/>
         </w:numPr>
-        <w:spacing w:after="0" w:afterAutospacing="0" w:before="0" w:beforeAutospacing="0" w:lineRule="auto"/>
+        <w:spacing w:after="0" w:before="0" w:lineRule="auto"/>
         <w:ind w:left="1440" w:hanging="360"/>
         <w:rPr>
           <w:rFonts w:ascii="Roboto Mono" w:cs="Roboto Mono" w:eastAsia="Roboto Mono" w:hAnsi="Roboto Mono"/>
@@ -5207,7 +5191,7 @@
           <w:ilvl w:val="1"/>
           <w:numId w:val="4"/>
         </w:numPr>
-        <w:spacing w:after="0" w:afterAutospacing="0" w:before="0" w:beforeAutospacing="0" w:lineRule="auto"/>
+        <w:spacing w:after="0" w:before="0" w:lineRule="auto"/>
         <w:ind w:left="1440" w:hanging="360"/>
         <w:rPr>
           <w:rFonts w:ascii="Roboto Mono" w:cs="Roboto Mono" w:eastAsia="Roboto Mono" w:hAnsi="Roboto Mono"/>
@@ -5235,7 +5219,7 @@
           <w:ilvl w:val="0"/>
           <w:numId w:val="4"/>
         </w:numPr>
-        <w:spacing w:after="0" w:afterAutospacing="0" w:before="0" w:beforeAutospacing="0" w:lineRule="auto"/>
+        <w:spacing w:after="0" w:before="0" w:lineRule="auto"/>
         <w:ind w:left="720" w:hanging="360"/>
         <w:rPr>
           <w:rFonts w:ascii="Roboto Mono" w:cs="Roboto Mono" w:eastAsia="Roboto Mono" w:hAnsi="Roboto Mono"/>
@@ -5253,11 +5237,6 @@
           <w:rtl w:val="0"/>
         </w:rPr>
         <w:t xml:space="preserve">Role-Based Redirection</w:t>
-      </w:r>
-      <w:r>
-        <w:rPr>
-          <w:rtl w:val="0"/>
-        </w:rPr>
       </w:r>
     </w:p>
     <w:p>
@@ -5266,7 +5245,7 @@
           <w:ilvl w:val="1"/>
           <w:numId w:val="4"/>
         </w:numPr>
-        <w:spacing w:after="0" w:afterAutospacing="0" w:before="0" w:beforeAutospacing="0" w:lineRule="auto"/>
+        <w:spacing w:after="0" w:before="0" w:lineRule="auto"/>
         <w:ind w:left="1440" w:hanging="360"/>
         <w:rPr>
           <w:rFonts w:ascii="Roboto Mono" w:cs="Roboto Mono" w:eastAsia="Roboto Mono" w:hAnsi="Roboto Mono"/>
@@ -5278,11 +5257,6 @@
           <w:rtl w:val="0"/>
         </w:rPr>
         <w:t xml:space="preserve">Redirect users to their respective dashboards after login.</w:t>
-      </w:r>
-      <w:r>
-        <w:rPr>
-          <w:rtl w:val="0"/>
-        </w:rPr>
       </w:r>
     </w:p>
     <w:p>
@@ -5291,7 +5265,7 @@
           <w:ilvl w:val="1"/>
           <w:numId w:val="4"/>
         </w:numPr>
-        <w:spacing w:after="0" w:afterAutospacing="0" w:before="0" w:beforeAutospacing="0" w:lineRule="auto"/>
+        <w:spacing w:after="0" w:before="0" w:lineRule="auto"/>
         <w:ind w:left="1440" w:hanging="360"/>
         <w:rPr>
           <w:rFonts w:ascii="Roboto Mono" w:cs="Roboto Mono" w:eastAsia="Roboto Mono" w:hAnsi="Roboto Mono"/>
@@ -5312,7 +5286,7 @@
           <w:ilvl w:val="0"/>
           <w:numId w:val="4"/>
         </w:numPr>
-        <w:spacing w:after="0" w:afterAutospacing="0" w:before="0" w:beforeAutospacing="0" w:lineRule="auto"/>
+        <w:spacing w:after="0" w:before="0" w:lineRule="auto"/>
         <w:ind w:left="720" w:hanging="360"/>
         <w:rPr>
           <w:rFonts w:ascii="Roboto Mono" w:cs="Roboto Mono" w:eastAsia="Roboto Mono" w:hAnsi="Roboto Mono"/>
@@ -5338,7 +5312,7 @@
           <w:ilvl w:val="1"/>
           <w:numId w:val="4"/>
         </w:numPr>
-        <w:spacing w:after="0" w:afterAutospacing="0" w:before="0" w:beforeAutospacing="0" w:lineRule="auto"/>
+        <w:spacing w:after="0" w:before="0" w:lineRule="auto"/>
         <w:ind w:left="1440" w:hanging="360"/>
         <w:rPr>
           <w:rFonts w:ascii="Roboto Mono" w:cs="Roboto Mono" w:eastAsia="Roboto Mono" w:hAnsi="Roboto Mono"/>
@@ -5359,7 +5333,7 @@
           <w:ilvl w:val="0"/>
           <w:numId w:val="4"/>
         </w:numPr>
-        <w:spacing w:after="0" w:afterAutospacing="0" w:before="0" w:beforeAutospacing="0" w:lineRule="auto"/>
+        <w:spacing w:after="0" w:before="0" w:lineRule="auto"/>
         <w:ind w:left="720" w:hanging="360"/>
         <w:rPr>
           <w:rFonts w:ascii="Roboto Mono" w:cs="Roboto Mono" w:eastAsia="Roboto Mono" w:hAnsi="Roboto Mono"/>
@@ -5385,7 +5359,7 @@
           <w:ilvl w:val="1"/>
           <w:numId w:val="4"/>
         </w:numPr>
-        <w:spacing w:after="0" w:afterAutospacing="0" w:before="0" w:beforeAutospacing="0" w:lineRule="auto"/>
+        <w:spacing w:after="0" w:before="0" w:lineRule="auto"/>
         <w:ind w:left="1440" w:hanging="360"/>
         <w:rPr>
           <w:rFonts w:ascii="Roboto Mono" w:cs="Roboto Mono" w:eastAsia="Roboto Mono" w:hAnsi="Roboto Mono"/>
@@ -5405,7 +5379,7 @@
           <w:ilvl w:val="1"/>
           <w:numId w:val="4"/>
         </w:numPr>
-        <w:spacing w:after="240" w:before="0" w:beforeAutospacing="0" w:lineRule="auto"/>
+        <w:spacing w:after="240" w:before="0" w:lineRule="auto"/>
         <w:ind w:left="1440" w:hanging="360"/>
         <w:rPr>
           <w:rFonts w:ascii="Roboto Mono" w:cs="Roboto Mono" w:eastAsia="Roboto Mono" w:hAnsi="Roboto Mono"/>
@@ -5417,6 +5391,22 @@
           <w:rtl w:val="0"/>
         </w:rPr>
         <w:t xml:space="preserve">Prevent brute-force attacks using rate limiting.</w:t>
+      </w:r>
+    </w:p>
+    <w:p>
+      <w:pPr>
+        <w:spacing w:after="240" w:before="240" w:lineRule="auto"/>
+        <w:rPr>
+          <w:rFonts w:ascii="Roboto Mono" w:cs="Roboto Mono" w:eastAsia="Roboto Mono" w:hAnsi="Roboto Mono"/>
+          <w:b w:val="1"/>
+          <w:sz w:val="26"/>
+          <w:szCs w:val="26"/>
+        </w:rPr>
+      </w:pPr>
+      <w:r>
+        <w:rPr>
+          <w:rtl w:val="0"/>
+        </w:rPr>
       </w:r>
     </w:p>
     <w:p>
@@ -5446,7 +5436,7 @@
           <w:ilvl w:val="0"/>
           <w:numId w:val="5"/>
         </w:numPr>
-        <w:spacing w:after="0" w:afterAutospacing="0" w:before="240" w:lineRule="auto"/>
+        <w:spacing w:after="0" w:before="240" w:lineRule="auto"/>
         <w:ind w:left="720" w:hanging="360"/>
         <w:rPr>
           <w:rFonts w:ascii="Roboto Mono" w:cs="Roboto Mono" w:eastAsia="Roboto Mono" w:hAnsi="Roboto Mono"/>
@@ -5466,7 +5456,7 @@
           <w:ilvl w:val="0"/>
           <w:numId w:val="5"/>
         </w:numPr>
-        <w:spacing w:after="0" w:afterAutospacing="0" w:before="0" w:beforeAutospacing="0" w:lineRule="auto"/>
+        <w:spacing w:after="0" w:before="0" w:lineRule="auto"/>
         <w:ind w:left="720" w:hanging="360"/>
         <w:rPr>
           <w:rFonts w:ascii="Roboto Mono" w:cs="Roboto Mono" w:eastAsia="Roboto Mono" w:hAnsi="Roboto Mono"/>
@@ -5486,7 +5476,7 @@
           <w:ilvl w:val="0"/>
           <w:numId w:val="5"/>
         </w:numPr>
-        <w:spacing w:after="240" w:before="0" w:beforeAutospacing="0" w:lineRule="auto"/>
+        <w:spacing w:after="240" w:before="0" w:lineRule="auto"/>
         <w:ind w:left="720" w:hanging="360"/>
         <w:rPr>
           <w:rFonts w:ascii="Roboto Mono" w:cs="Roboto Mono" w:eastAsia="Roboto Mono" w:hAnsi="Roboto Mono"/>
@@ -5498,11 +5488,6 @@
           <w:rtl w:val="0"/>
         </w:rPr>
         <w:t xml:space="preserve">Given that a user is inactive for a certain period, when their session expires, then they should be automatically logged out. </w:t>
-      </w:r>
-      <w:r>
-        <w:rPr>
-          <w:rtl w:val="0"/>
-        </w:rPr>
       </w:r>
     </w:p>
     <w:p>
@@ -5519,14 +5504,69 @@
       </w:r>
       <w:r>
         <w:rPr>
+          <w:rFonts w:ascii="Roboto Mono" w:cs="Roboto Mono" w:eastAsia="Roboto Mono" w:hAnsi="Roboto Mono"/>
+          <w:rtl w:val="0"/>
+        </w:rPr>
+        <w:t xml:space="preserve"> </w:t>
+      </w:r>
+    </w:p>
+    <w:p>
+      <w:pPr>
+        <w:spacing w:after="240" w:before="240" w:lineRule="auto"/>
+        <w:rPr>
+          <w:rFonts w:ascii="Roboto Mono" w:cs="Roboto Mono" w:eastAsia="Roboto Mono" w:hAnsi="Roboto Mono"/>
+        </w:rPr>
+      </w:pPr>
+      <w:r>
+        <w:rPr>
+          <w:rtl w:val="0"/>
+        </w:rPr>
+      </w:r>
+    </w:p>
+    <w:p>
+      <w:pPr>
+        <w:spacing w:after="240" w:before="240" w:lineRule="auto"/>
+        <w:jc w:val="center"/>
+        <w:rPr>
+          <w:rFonts w:ascii="Roboto Mono" w:cs="Roboto Mono" w:eastAsia="Roboto Mono" w:hAnsi="Roboto Mono"/>
+        </w:rPr>
+      </w:pPr>
+      <w:r>
+        <w:rPr>
+          <w:rFonts w:ascii="Roboto Mono" w:cs="Roboto Mono" w:eastAsia="Roboto Mono" w:hAnsi="Roboto Mono"/>
+          <w:b w:val="1"/>
+          <w:rtl w:val="0"/>
+        </w:rPr>
+        <w:t xml:space="preserve">Github Link:</w:t>
+      </w:r>
+      <w:r>
+        <w:rPr>
+          <w:rFonts w:ascii="Roboto Mono" w:cs="Roboto Mono" w:eastAsia="Roboto Mono" w:hAnsi="Roboto Mono"/>
+          <w:rtl w:val="0"/>
+        </w:rPr>
+        <w:t xml:space="preserve"> </w:t>
+      </w:r>
+      <w:hyperlink r:id="rId6">
+        <w:r>
+          <w:rPr>
+            <w:rFonts w:ascii="Roboto Mono" w:cs="Roboto Mono" w:eastAsia="Roboto Mono" w:hAnsi="Roboto Mono"/>
+            <w:color w:val="1155cc"/>
+            <w:u w:val="single"/>
+            <w:rtl w:val="0"/>
+          </w:rPr>
+          <w:t xml:space="preserve">Echo-Web</w:t>
+        </w:r>
+      </w:hyperlink>
+      <w:r>
+        <w:rPr>
           <w:rtl w:val="0"/>
         </w:rPr>
       </w:r>
     </w:p>
     <w:sectPr>
-      <w:headerReference r:id="rId6" w:type="default"/>
-      <w:footerReference r:id="rId7" w:type="default"/>
-      <w:footerReference r:id="rId8" w:type="first"/>
+      <w:headerReference r:id="rId7" w:type="default"/>
+      <w:footerReference r:id="rId8" w:type="default"/>
+      <w:footerReference r:id="rId9" w:type="first"/>
       <w:pgSz w:h="15840" w:w="12240" w:orient="portrait"/>
       <w:pgMar w:bottom="1440" w:top="1440" w:left="1440" w:right="1440" w:header="720" w:footer="720"/>
       <w:pgNumType w:start="0"/>
@@ -5540,8 +5580,16 @@
 <w:ftr xmlns:mc="http://schemas.openxmlformats.org/markup-compatibility/2006" xmlns:o="urn:schemas-microsoft-com:office:office" xmlns:r="http://schemas.openxmlformats.org/officeDocument/2006/relationships" xmlns:m="http://schemas.openxmlformats.org/officeDocument/2006/math" xmlns:v="urn:schemas-microsoft-com:vml" xmlns:wp="http://schemas.openxmlformats.org/drawingml/2006/wordprocessingDrawing" xmlns:w10="urn:schemas-microsoft-com:office:word" xmlns:w="http://schemas.openxmlformats.org/wordprocessingml/2006/main" xmlns:wne="http://schemas.microsoft.com/office/word/2006/wordml" xmlns:sl="http://schemas.openxmlformats.org/schemaLibrary/2006/main" xmlns:a="http://schemas.openxmlformats.org/drawingml/2006/main" xmlns:pic="http://schemas.openxmlformats.org/drawingml/2006/picture" xmlns:c="http://schemas.openxmlformats.org/drawingml/2006/chart" xmlns:lc="http://schemas.openxmlformats.org/drawingml/2006/lockedCanvas" xmlns:dgm="http://schemas.openxmlformats.org/drawingml/2006/diagram" xmlns:wps="http://schemas.microsoft.com/office/word/2010/wordprocessingShape" xmlns:wpg="http://schemas.microsoft.com/office/word/2010/wordprocessingGroup" xmlns:w14="http://schemas.microsoft.com/office/word/2010/wordml" xmlns:w15="http://schemas.microsoft.com/office/word/2012/wordml" xmlns:w16="http://schemas.microsoft.com/office/word/2018/wordml" xmlns:w16cex="http://schemas.microsoft.com/office/word/2018/wordml/cex" xmlns:w16cid="http://schemas.microsoft.com/office/word/2016/wordml/cid" xmlns="http://schemas.microsoft.com/office/tasks/2019/documenttasks" xmlns:cr="http://schemas.microsoft.com/office/comments/2020/reactions">
   <w:p>
     <w:pPr>
+      <w:jc w:val="right"/>
       <w:rPr/>
     </w:pPr>
+    <w:r>
+      <w:rPr/>
+      <w:fldChar w:fldCharType="begin"/>
+      <w:instrText xml:space="preserve">PAGE</w:instrText>
+      <w:fldChar w:fldCharType="separate"/>
+      <w:fldChar w:fldCharType="end"/>
+    </w:r>
     <w:r>
       <w:rPr>
         <w:rtl w:val="0"/>
@@ -5555,16 +5603,8 @@
 <w:ftr xmlns:mc="http://schemas.openxmlformats.org/markup-compatibility/2006" xmlns:o="urn:schemas-microsoft-com:office:office" xmlns:r="http://schemas.openxmlformats.org/officeDocument/2006/relationships" xmlns:m="http://schemas.openxmlformats.org/officeDocument/2006/math" xmlns:v="urn:schemas-microsoft-com:vml" xmlns:wp="http://schemas.openxmlformats.org/drawingml/2006/wordprocessingDrawing" xmlns:w10="urn:schemas-microsoft-com:office:word" xmlns:w="http://schemas.openxmlformats.org/wordprocessingml/2006/main" xmlns:wne="http://schemas.microsoft.com/office/word/2006/wordml" xmlns:sl="http://schemas.openxmlformats.org/schemaLibrary/2006/main" xmlns:a="http://schemas.openxmlformats.org/drawingml/2006/main" xmlns:pic="http://schemas.openxmlformats.org/drawingml/2006/picture" xmlns:c="http://schemas.openxmlformats.org/drawingml/2006/chart" xmlns:lc="http://schemas.openxmlformats.org/drawingml/2006/lockedCanvas" xmlns:dgm="http://schemas.openxmlformats.org/drawingml/2006/diagram" xmlns:wps="http://schemas.microsoft.com/office/word/2010/wordprocessingShape" xmlns:wpg="http://schemas.microsoft.com/office/word/2010/wordprocessingGroup" xmlns:w14="http://schemas.microsoft.com/office/word/2010/wordml" xmlns:w15="http://schemas.microsoft.com/office/word/2012/wordml" xmlns:w16="http://schemas.microsoft.com/office/word/2018/wordml" xmlns:w16cex="http://schemas.microsoft.com/office/word/2018/wordml/cex" xmlns:w16cid="http://schemas.microsoft.com/office/word/2016/wordml/cid" xmlns="http://schemas.microsoft.com/office/tasks/2019/documenttasks" xmlns:cr="http://schemas.microsoft.com/office/comments/2020/reactions">
   <w:p>
     <w:pPr>
-      <w:jc w:val="right"/>
       <w:rPr/>
     </w:pPr>
-    <w:r>
-      <w:rPr/>
-      <w:fldChar w:fldCharType="begin"/>
-      <w:instrText xml:space="preserve">PAGE</w:instrText>
-      <w:fldChar w:fldCharType="separate"/>
-      <w:fldChar w:fldCharType="end"/>
-    </w:r>
     <w:r>
       <w:rPr>
         <w:rtl w:val="0"/>
@@ -6437,42 +6477,6 @@
         <w:right w:w="100.0" w:type="dxa"/>
       </w:tblCellMar>
     </w:tblPr>
-    <w:tblStylePr w:type="band1Horz">
-      <w:tcPr/>
-    </w:tblStylePr>
-    <w:tblStylePr w:type="band1Vert">
-      <w:tcPr/>
-    </w:tblStylePr>
-    <w:tblStylePr w:type="band2Horz">
-      <w:tcPr/>
-    </w:tblStylePr>
-    <w:tblStylePr w:type="band2Vert">
-      <w:tcPr/>
-    </w:tblStylePr>
-    <w:tblStylePr w:type="firstCol">
-      <w:tcPr/>
-    </w:tblStylePr>
-    <w:tblStylePr w:type="firstRow">
-      <w:tcPr/>
-    </w:tblStylePr>
-    <w:tblStylePr w:type="lastCol">
-      <w:tcPr/>
-    </w:tblStylePr>
-    <w:tblStylePr w:type="lastRow">
-      <w:tcPr/>
-    </w:tblStylePr>
-    <w:tblStylePr w:type="neCell">
-      <w:tcPr/>
-    </w:tblStylePr>
-    <w:tblStylePr w:type="nwCell">
-      <w:tcPr/>
-    </w:tblStylePr>
-    <w:tblStylePr w:type="seCell">
-      <w:tcPr/>
-    </w:tblStylePr>
-    <w:tblStylePr w:type="swCell">
-      <w:tcPr/>
-    </w:tblStylePr>
   </w:style>
   <w:style w:type="table" w:styleId="Table2">
     <w:basedOn w:val="TableNormal"/>

</xml_diff>